<commit_message>
update arquitectura+ ppt ajuste
</commit_message>
<xml_diff>
--- a/Fase 2/Evidencias Proyecto/Evidencias de documentación/OKDAS-Documento Arquitectura Sistema.docx
+++ b/Fase 2/Evidencias Proyecto/Evidencias de documentación/OKDAS-Documento Arquitectura Sistema.docx
@@ -160,39 +160,8 @@
           <w:sz w:val="36"/>
           <w:szCs w:val="36"/>
         </w:rPr>
-        <w:t xml:space="preserve">(SAD) Software </w:t>
+        <w:t>(SAD) Software Architecture Document</w:t>
       </w:r>
-      <w:proofErr w:type="spellStart"/>
-      <w:r>
-        <w:rPr>
-          <w:b/>
-          <w:color w:val="000080"/>
-          <w:sz w:val="36"/>
-          <w:szCs w:val="36"/>
-        </w:rPr>
-        <w:t>Architecture</w:t>
-      </w:r>
-      <w:proofErr w:type="spellEnd"/>
-      <w:r>
-        <w:rPr>
-          <w:b/>
-          <w:color w:val="000080"/>
-          <w:sz w:val="36"/>
-          <w:szCs w:val="36"/>
-        </w:rPr>
-        <w:t xml:space="preserve"> </w:t>
-      </w:r>
-      <w:proofErr w:type="spellStart"/>
-      <w:r>
-        <w:rPr>
-          <w:b/>
-          <w:color w:val="000080"/>
-          <w:sz w:val="36"/>
-          <w:szCs w:val="36"/>
-        </w:rPr>
-        <w:t>Document</w:t>
-      </w:r>
-      <w:proofErr w:type="spellEnd"/>
     </w:p>
     <w:p>
       <w:pPr>
@@ -2061,15 +2030,21 @@
       </w:r>
     </w:p>
     <w:p>
+      <w:pPr>
+        <w:jc w:val="center"/>
+      </w:pPr>
       <w:r>
-        <w:rPr>
-          <w:noProof/>
-        </w:rPr>
         <w:drawing>
-          <wp:inline distT="0" distB="0" distL="0" distR="0" wp14:anchorId="1644DC90" wp14:editId="72978BCB">
-            <wp:extent cx="6031230" cy="3902710"/>
+          <wp:inline distT="0" distB="0" distL="0" distR="0" wp14:anchorId="776AE70A" wp14:editId="5B2E5D59">
+            <wp:extent cx="5026039" cy="5300044"/>
             <wp:effectExtent l="0" t="0" r="0" b="0"/>
-            <wp:docPr id="963936561" name="Imagen 1" descr="Imagen que contiene Escala de tiempo&#10;&#10;El contenido generado por IA puede ser incorrecto."/>
+            <wp:docPr id="4" name="Imagen 3" descr="Captura de pantalla de un celular&#10;&#10;El contenido generado por IA puede ser incorrecto.">
+              <a:extLst xmlns:a="http://schemas.openxmlformats.org/drawingml/2006/main">
+                <a:ext uri="{FF2B5EF4-FFF2-40B4-BE49-F238E27FC236}">
+                  <a16:creationId xmlns:a16="http://schemas.microsoft.com/office/drawing/2014/main" id="{4E179DAB-DEE7-F541-7C69-B3ECCC0162E1}"/>
+                </a:ext>
+              </a:extLst>
+            </wp:docPr>
             <wp:cNvGraphicFramePr>
               <a:graphicFrameLocks xmlns:a="http://schemas.openxmlformats.org/drawingml/2006/main" noChangeAspect="1"/>
             </wp:cNvGraphicFramePr>
@@ -2077,36 +2052,31 @@
               <a:graphicData uri="http://schemas.openxmlformats.org/drawingml/2006/picture">
                 <pic:pic xmlns:pic="http://schemas.openxmlformats.org/drawingml/2006/picture">
                   <pic:nvPicPr>
-                    <pic:cNvPr id="963936561" name="Imagen 1" descr="Imagen que contiene Escala de tiempo&#10;&#10;El contenido generado por IA puede ser incorrecto."/>
+                    <pic:cNvPr id="4" name="Imagen 3" descr="Captura de pantalla de un celular&#10;&#10;El contenido generado por IA puede ser incorrecto.">
+                      <a:extLst>
+                        <a:ext uri="{FF2B5EF4-FFF2-40B4-BE49-F238E27FC236}">
+                          <a16:creationId xmlns:a16="http://schemas.microsoft.com/office/drawing/2014/main" id="{4E179DAB-DEE7-F541-7C69-B3ECCC0162E1}"/>
+                        </a:ext>
+                      </a:extLst>
+                    </pic:cNvPr>
                     <pic:cNvPicPr>
-                      <a:picLocks noChangeAspect="1" noChangeArrowheads="1"/>
+                      <a:picLocks noChangeAspect="1"/>
                     </pic:cNvPicPr>
                   </pic:nvPicPr>
                   <pic:blipFill>
-                    <a:blip r:embed="rId9">
-                      <a:extLst>
-                        <a:ext uri="{28A0092B-C50C-407E-A947-70E740481C1C}">
-                          <a14:useLocalDpi xmlns:a14="http://schemas.microsoft.com/office/drawing/2010/main" val="0"/>
-                        </a:ext>
-                      </a:extLst>
-                    </a:blip>
-                    <a:srcRect/>
+                    <a:blip r:embed="rId9"/>
                     <a:stretch>
                       <a:fillRect/>
                     </a:stretch>
                   </pic:blipFill>
-                  <pic:spPr bwMode="auto">
+                  <pic:spPr>
                     <a:xfrm>
                       <a:off x="0" y="0"/>
-                      <a:ext cx="6031230" cy="3902710"/>
+                      <a:ext cx="5026039" cy="5300044"/>
                     </a:xfrm>
                     <a:prstGeom prst="rect">
                       <a:avLst/>
                     </a:prstGeom>
-                    <a:noFill/>
-                    <a:ln>
-                      <a:noFill/>
-                    </a:ln>
                   </pic:spPr>
                 </pic:pic>
               </a:graphicData>
@@ -2404,7 +2374,7 @@
           <w:noProof/>
         </w:rPr>
         <w:drawing>
-          <wp:inline distT="0" distB="0" distL="0" distR="0" wp14:anchorId="463BAF6A" wp14:editId="1A97529F">
+          <wp:inline distT="0" distB="0" distL="0" distR="0" wp14:anchorId="463BAF6A" wp14:editId="5D413FDD">
             <wp:extent cx="6031230" cy="2442210"/>
             <wp:effectExtent l="0" t="0" r="0" b="0"/>
             <wp:docPr id="95521049" name="Imagen 4" descr="Interfaz de usuario gráfica, Aplicación&#10;&#10;El contenido generado por IA puede ser incorrecto."/>
@@ -2461,21 +2431,15 @@
     <w:p>
       <w:r>
         <w:lastRenderedPageBreak/>
-        <w:t xml:space="preserve">Figura </w:t>
-      </w:r>
-      <w:r>
-        <w:t>7</w:t>
-      </w:r>
-      <w:r>
-        <w:t xml:space="preserve">: Diagrama de </w:t>
-      </w:r>
-      <w:r>
-        <w:t>base de datos</w:t>
+        <w:t>Figura 7: Diagrama de base de datos</w:t>
       </w:r>
     </w:p>
     <w:p/>
     <w:p>
       <w:r>
+        <w:rPr>
+          <w:noProof/>
+        </w:rPr>
         <w:drawing>
           <wp:inline distT="0" distB="0" distL="0" distR="0" wp14:anchorId="071A5E3E" wp14:editId="180294B1">
             <wp:extent cx="6031230" cy="3375025"/>
@@ -2934,15 +2898,7 @@
         </w:rPr>
       </w:pPr>
       <w:r>
-        <w:t xml:space="preserve">Manuales de Django y DRF (Django </w:t>
-      </w:r>
-      <w:proofErr w:type="spellStart"/>
-      <w:r>
-        <w:t>Rest</w:t>
-      </w:r>
-      <w:proofErr w:type="spellEnd"/>
-      <w:r>
-        <w:t xml:space="preserve"> Framework).</w:t>
+        <w:t>Manuales de Django y DRF (Django Rest Framework).</w:t>
       </w:r>
     </w:p>
     <w:p>
@@ -2952,15 +2908,7 @@
         </w:rPr>
       </w:pPr>
       <w:r>
-        <w:t xml:space="preserve">Documentación oficial de Bootstrap para el </w:t>
-      </w:r>
-      <w:proofErr w:type="spellStart"/>
-      <w:r>
-        <w:t>frontend</w:t>
-      </w:r>
-      <w:proofErr w:type="spellEnd"/>
-      <w:r>
-        <w:t>.</w:t>
+        <w:t>Documentación oficial de Bootstrap para el frontend.</w:t>
       </w:r>
     </w:p>
     <w:p>
@@ -3287,17 +3235,8 @@
                 <w:sz w:val="18"/>
                 <w:szCs w:val="18"/>
               </w:rPr>
-              <w:t xml:space="preserve">Modelo Vista </w:t>
-            </w:r>
-            <w:proofErr w:type="spellStart"/>
-            <w:r>
-              <w:rPr>
-                <w:sz w:val="18"/>
-                <w:szCs w:val="18"/>
-              </w:rPr>
-              <w:t>Template</w:t>
-            </w:r>
-            <w:proofErr w:type="spellEnd"/>
+              <w:t>Modelo Vista Template</w:t>
+            </w:r>
           </w:p>
         </w:tc>
       </w:tr>
@@ -3351,25 +3290,7 @@
           <w:bCs/>
           <w:lang w:val="es-CL"/>
         </w:rPr>
-        <w:t>Capa de Presentación (</w:t>
-      </w:r>
-      <w:proofErr w:type="spellStart"/>
-      <w:r>
-        <w:rPr>
-          <w:b/>
-          <w:bCs/>
-          <w:lang w:val="es-CL"/>
-        </w:rPr>
-        <w:t>Frontend</w:t>
-      </w:r>
-      <w:proofErr w:type="spellEnd"/>
-      <w:r>
-        <w:rPr>
-          <w:b/>
-          <w:bCs/>
-          <w:lang w:val="es-CL"/>
-        </w:rPr>
-        <w:t>):</w:t>
+        <w:t>Capa de Presentación (Frontend):</w:t>
       </w:r>
     </w:p>
     <w:p>
@@ -3441,21 +3362,7 @@
         <w:rPr>
           <w:lang w:val="es-CL"/>
         </w:rPr>
-        <w:t xml:space="preserve"> (para diseño responsivo), y JavaScript (</w:t>
-      </w:r>
-      <w:proofErr w:type="spellStart"/>
-      <w:r>
-        <w:rPr>
-          <w:lang w:val="es-CL"/>
-        </w:rPr>
-        <w:t>Vanilla</w:t>
-      </w:r>
-      <w:proofErr w:type="spellEnd"/>
-      <w:r>
-        <w:rPr>
-          <w:lang w:val="es-CL"/>
-        </w:rPr>
-        <w:t xml:space="preserve"> JS).</w:t>
+        <w:t xml:space="preserve"> (para diseño responsivo), y JavaScript (Vanilla JS).</w:t>
       </w:r>
     </w:p>
     <w:p>
@@ -3470,25 +3377,7 @@
           <w:bCs/>
           <w:lang w:val="es-CL"/>
         </w:rPr>
-        <w:t>Capa de Lógica de Negocio (</w:t>
-      </w:r>
-      <w:proofErr w:type="spellStart"/>
-      <w:r>
-        <w:rPr>
-          <w:b/>
-          <w:bCs/>
-          <w:lang w:val="es-CL"/>
-        </w:rPr>
-        <w:t>Backend</w:t>
-      </w:r>
-      <w:proofErr w:type="spellEnd"/>
-      <w:r>
-        <w:rPr>
-          <w:b/>
-          <w:bCs/>
-          <w:lang w:val="es-CL"/>
-        </w:rPr>
-        <w:t>/API):</w:t>
+        <w:t>Capa de Lógica de Negocio (Backend/API):</w:t>
       </w:r>
     </w:p>
     <w:p>
@@ -4138,17 +4027,8 @@
                 <w:szCs w:val="18"/>
                 <w:lang w:val="es-CL"/>
               </w:rPr>
-              <w:t xml:space="preserve">Tecnología </w:t>
-            </w:r>
-            <w:proofErr w:type="spellStart"/>
-            <w:r>
-              <w:rPr>
-                <w:szCs w:val="18"/>
-                <w:lang w:val="es-CL"/>
-              </w:rPr>
-              <w:t>Backend</w:t>
-            </w:r>
-            <w:proofErr w:type="spellEnd"/>
+              <w:t>Tecnología Backend</w:t>
+            </w:r>
           </w:p>
         </w:tc>
         <w:tc>
@@ -4170,23 +4050,7 @@
                 <w:szCs w:val="18"/>
                 <w:lang w:val="es-CL"/>
               </w:rPr>
-              <w:t xml:space="preserve">El </w:t>
-            </w:r>
-            <w:proofErr w:type="spellStart"/>
-            <w:r>
-              <w:rPr>
-                <w:szCs w:val="18"/>
-                <w:lang w:val="es-CL"/>
-              </w:rPr>
-              <w:t>backend</w:t>
-            </w:r>
-            <w:proofErr w:type="spellEnd"/>
-            <w:r>
-              <w:rPr>
-                <w:szCs w:val="18"/>
-                <w:lang w:val="es-CL"/>
-              </w:rPr>
-              <w:t xml:space="preserve"> debe usar </w:t>
+              <w:t xml:space="preserve">El backend debe usar </w:t>
             </w:r>
             <w:r>
               <w:rPr>
@@ -11699,7 +11563,6 @@
   <w:style w:type="character" w:default="1" w:styleId="Fuentedeprrafopredeter">
     <w:name w:val="Default Paragraph Font"/>
     <w:uiPriority w:val="1"/>
-    <w:semiHidden/>
     <w:unhideWhenUsed/>
   </w:style>
   <w:style w:type="table" w:default="1" w:styleId="Tablanormal">

</xml_diff>